<commit_message>
courses for two cohorts
</commit_message>
<xml_diff>
--- a/Project/MSCI 435 - Project Report.docx
+++ b/Project/MSCI 435 - Project Report.docx
@@ -1270,7 +1270,7 @@
           <w:sz w:val="24"/>
           <w:szCs w:val="24"/>
         </w:rPr>
-        <w:t>Time assigned to each course must equal the amount of time required for the course per week.</w:t>
+        <w:t>Courses from the same cohort cannot start at the same time.</w:t>
       </w:r>
     </w:p>
     <w:p>
@@ -1292,7 +1292,7 @@
           <w:sz w:val="24"/>
           <w:szCs w:val="24"/>
         </w:rPr>
-        <w:t>Each course should at least be in blocks of 2 hours as 1-hour courses would be too short.</w:t>
+        <w:t>For courses that are for both cohorts, cohort 2 cannot have classes when these courses are offered. (This constraint is for courses of 2 hours)</w:t>
       </w:r>
     </w:p>
     <w:p>
@@ -1314,7 +1314,23 @@
           <w:sz w:val="24"/>
           <w:szCs w:val="24"/>
         </w:rPr>
-        <w:t>We should take into account teacher’s personal schedules.</w:t>
+        <w:t>For courses that are for both cohorts, cohort 2 cannot have classes when these courses are offered. (Thi</w:t>
+      </w:r>
+      <w:r>
+        <w:rPr>
+          <w:rFonts w:ascii="Times New Roman" w:hAnsi="Times New Roman" w:cs="Times New Roman"/>
+          <w:sz w:val="24"/>
+          <w:szCs w:val="24"/>
+        </w:rPr>
+        <w:t>s constraint is for courses of 3</w:t>
+      </w:r>
+      <w:r>
+        <w:rPr>
+          <w:rFonts w:ascii="Times New Roman" w:hAnsi="Times New Roman" w:cs="Times New Roman"/>
+          <w:sz w:val="24"/>
+          <w:szCs w:val="24"/>
+        </w:rPr>
+        <w:t xml:space="preserve"> hours)</w:t>
       </w:r>
     </w:p>
     <w:p>
@@ -1336,23 +1352,15 @@
           <w:sz w:val="24"/>
           <w:szCs w:val="24"/>
         </w:rPr>
-        <w:t xml:space="preserve">There shouldn’t be blocks of classes fore longer than 4 </w:t>
-      </w:r>
-      <w:r>
-        <w:rPr>
-          <w:rFonts w:ascii="Times New Roman" w:hAnsi="Times New Roman" w:cs="Times New Roman"/>
-          <w:sz w:val="24"/>
-          <w:szCs w:val="24"/>
-        </w:rPr>
-        <w:t>hours</w:t>
-      </w:r>
-      <w:r>
-        <w:rPr>
-          <w:rFonts w:ascii="Times New Roman" w:hAnsi="Times New Roman" w:cs="Times New Roman"/>
-          <w:sz w:val="24"/>
-          <w:szCs w:val="24"/>
-        </w:rPr>
-        <w:t>.</w:t>
+        <w:t xml:space="preserve">For courses that are for both cohorts, </w:t>
+      </w:r>
+      <w:r>
+        <w:rPr>
+          <w:rFonts w:ascii="Times New Roman" w:hAnsi="Times New Roman" w:cs="Times New Roman"/>
+          <w:sz w:val="24"/>
+          <w:szCs w:val="24"/>
+        </w:rPr>
+        <w:t>cohort 2 cannot start another course at the same time.</w:t>
       </w:r>
     </w:p>
     <w:p>
@@ -1364,13 +1372,15 @@
         </w:numPr>
         <w:rPr>
           <w:rFonts w:ascii="Times New Roman" w:hAnsi="Times New Roman" w:cs="Times New Roman"/>
-          <w:sz w:val="24"/>
-          <w:szCs w:val="24"/>
-        </w:rPr>
-      </w:pPr>
-      <w:r>
-        <w:rPr>
-          <w:rFonts w:ascii="Times New Roman" w:hAnsi="Times New Roman" w:cs="Times New Roman"/>
+          <w:strike/>
+          <w:sz w:val="24"/>
+          <w:szCs w:val="24"/>
+        </w:rPr>
+      </w:pPr>
+      <w:r>
+        <w:rPr>
+          <w:rFonts w:ascii="Times New Roman" w:hAnsi="Times New Roman" w:cs="Times New Roman"/>
+          <w:strike/>
           <w:sz w:val="24"/>
           <w:szCs w:val="24"/>
         </w:rPr>
@@ -1514,6 +1524,7 @@
           <w:sz w:val="24"/>
           <w:szCs w:val="24"/>
         </w:rPr>
+        <w:lastRenderedPageBreak/>
         <w:t>If one part of the course is taught by a course, both part of the course is taught by the prof.</w:t>
       </w:r>
     </w:p>
@@ -1558,7 +1569,6 @@
           <w:sz w:val="24"/>
           <w:szCs w:val="24"/>
         </w:rPr>
-        <w:lastRenderedPageBreak/>
         <w:t xml:space="preserve">Can’t start at last </w:t>
       </w:r>
       <w:r>
@@ -1620,6 +1630,28 @@
           <w:szCs w:val="24"/>
         </w:rPr>
         <w:t>Can’t have two parts of the same class within the same day.</w:t>
+      </w:r>
+    </w:p>
+    <w:p>
+      <w:pPr>
+        <w:pStyle w:val="ListParagraph"/>
+        <w:numPr>
+          <w:ilvl w:val="0"/>
+          <w:numId w:val="6"/>
+        </w:numPr>
+        <w:rPr>
+          <w:rFonts w:ascii="Times New Roman" w:hAnsi="Times New Roman" w:cs="Times New Roman"/>
+          <w:sz w:val="24"/>
+          <w:szCs w:val="24"/>
+        </w:rPr>
+      </w:pPr>
+      <w:r>
+        <w:rPr>
+          <w:rFonts w:ascii="Times New Roman" w:hAnsi="Times New Roman" w:cs="Times New Roman"/>
+          <w:sz w:val="24"/>
+          <w:szCs w:val="24"/>
+        </w:rPr>
+        <w:t>A class can only belong to a cohort if it’s intended for the given cohort.</w:t>
       </w:r>
       <w:bookmarkStart w:id="0" w:name="_GoBack"/>
       <w:bookmarkEnd w:id="0"/>
@@ -3343,7 +3375,7 @@
 </file>
 
 <file path=customXml/itemProps1.xml><?xml version="1.0" encoding="utf-8"?>
-<ds:datastoreItem xmlns:ds="http://schemas.openxmlformats.org/officeDocument/2006/customXml" ds:itemID="{34A796BC-02B8-F340-94A5-65D7D097715A}">
+<ds:datastoreItem xmlns:ds="http://schemas.openxmlformats.org/officeDocument/2006/customXml" ds:itemID="{A1514E1C-4247-DF48-AF87-AAEAA3C30C6B}">
   <ds:schemaRefs>
     <ds:schemaRef ds:uri="http://schemas.openxmlformats.org/officeDocument/2006/bibliography"/>
   </ds:schemaRefs>

</xml_diff>